<commit_message>
Final Review of instructions
Changed some of the wording and structure
</commit_message>
<xml_diff>
--- a/A1_Explanation_Document_James H_JustinR.docx
+++ b/A1_Explanation_Document_James H_JustinR.docx
@@ -74,7 +74,19 @@
         <w:t xml:space="preserve"> for it to work.</w:t>
       </w:r>
       <w:r>
-        <w:t xml:space="preserve"> If for any reason the executable file does not work, here are the libraries to install for the code to work in an IDE or on command line. The executable file can be found in the </w:t>
+        <w:t xml:space="preserve"> If for any reason the executable file does not work, </w:t>
+      </w:r>
+      <w:r>
+        <w:t>below</w:t>
+      </w:r>
+      <w:r>
+        <w:t xml:space="preserve"> are the libraries to install </w:t>
+      </w:r>
+      <w:r>
+        <w:t xml:space="preserve">(with instructions) </w:t>
+      </w:r>
+      <w:r>
+        <w:t xml:space="preserve">for the code to work in an IDE or on command line. The executable file can be found in the </w:t>
       </w:r>
       <w:r>
         <w:t>A1_JamesH_JustinR_Executable_Directory</w:t>
@@ -86,10 +98,13 @@
         <w:t>A1_JamesH_JustinR</w:t>
       </w:r>
       <w:r>
-        <w:t>.</w:t>
-      </w:r>
-      <w:r>
-        <w:t xml:space="preserve">exe. The code can be found in the </w:t>
+        <w:t>.exe. The code</w:t>
+      </w:r>
+      <w:r>
+        <w:t xml:space="preserve"> itself</w:t>
+      </w:r>
+      <w:r>
+        <w:t xml:space="preserve"> can be found in the </w:t>
       </w:r>
       <w:r>
         <w:t>A1_JamesH_JustinR</w:t>
@@ -1240,6 +1255,7 @@
   <w:style w:type="character" w:default="1" w:styleId="DefaultParagraphFont">
     <w:name w:val="Default Paragraph Font"/>
     <w:uiPriority w:val="1"/>
+    <w:semiHidden/>
     <w:unhideWhenUsed/>
   </w:style>
   <w:style w:type="table" w:default="1" w:styleId="TableNormal">

</xml_diff>